<commit_message>
Updated Lecture 9 and Lab 8
</commit_message>
<xml_diff>
--- a/Labs/LabMachineLearning.docx
+++ b/Labs/LabMachineLearning.docx
@@ -15,8 +15,6 @@
         </w:rPr>
         <w:t>Practical Worksheet 8</w:t>
       </w:r>
-      <w:bookmarkStart w:id="0" w:name="_GoBack"/>
-      <w:bookmarkEnd w:id="0"/>
     </w:p>
     <w:p/>
     <w:p>
@@ -112,8 +110,16 @@
         <w:rPr>
           <w:bdr w:val="none" w:sz="0" w:space="0" w:color="auto" w:frame="1"/>
         </w:rPr>
-        <w:t>Run the equivalent model using Python and Apache MXNet</w:t>
-      </w:r>
+        <w:t xml:space="preserve">Run the equivalent model using Python and Apache </w:t>
+      </w:r>
+      <w:proofErr w:type="spellStart"/>
+      <w:r>
+        <w:rPr>
+          <w:bdr w:val="none" w:sz="0" w:space="0" w:color="auto" w:frame="1"/>
+        </w:rPr>
+        <w:t>MXNet</w:t>
+      </w:r>
+      <w:proofErr w:type="spellEnd"/>
     </w:p>
     <w:p>
       <w:pPr>
@@ -193,8 +199,16 @@
         <w:rPr>
           <w:bdr w:val="none" w:sz="0" w:space="0" w:color="auto" w:frame="1"/>
         </w:rPr>
-        <w:t>Apache MXNet</w:t>
-      </w:r>
+        <w:t xml:space="preserve">Apache </w:t>
+      </w:r>
+      <w:proofErr w:type="spellStart"/>
+      <w:r>
+        <w:rPr>
+          <w:bdr w:val="none" w:sz="0" w:space="0" w:color="auto" w:frame="1"/>
+        </w:rPr>
+        <w:t>MXNet</w:t>
+      </w:r>
+      <w:proofErr w:type="spellEnd"/>
     </w:p>
     <w:p/>
     <w:p>
@@ -244,8 +258,13 @@
         <w:t xml:space="preserve">[4] </w:t>
       </w:r>
       <w:r>
-        <w:t>Using a python program, understand the underlying steps in the training and testing of data using Apache MXNet</w:t>
-      </w:r>
+        <w:t xml:space="preserve">Using a python program, understand the underlying steps in the training and testing of data using Apache </w:t>
+      </w:r>
+      <w:proofErr w:type="spellStart"/>
+      <w:r>
+        <w:t>MXNet</w:t>
+      </w:r>
+      <w:proofErr w:type="spellEnd"/>
       <w:r>
         <w:t xml:space="preserve"> </w:t>
       </w:r>
@@ -325,7 +344,15 @@
         <w:t xml:space="preserve">To process the </w:t>
       </w:r>
       <w:r>
-        <w:t>file banking.csv, we need to turn categorical labels that have multiple options into individual boolean labels. An example is the job type which can be one of:</w:t>
+        <w:t xml:space="preserve">file banking.csv, we need to turn categorical labels that have multiple options into individual </w:t>
+      </w:r>
+      <w:proofErr w:type="spellStart"/>
+      <w:r>
+        <w:t>boolean</w:t>
+      </w:r>
+      <w:proofErr w:type="spellEnd"/>
+      <w:r>
+        <w:t xml:space="preserve"> labels. An example is the job type which can be one of:</w:t>
       </w:r>
     </w:p>
     <w:p/>
@@ -627,11 +654,16 @@
         <w:t xml:space="preserve"> </w:t>
       </w:r>
       <w:r>
-        <w:t>is its standard deviation</w:t>
+        <w:t xml:space="preserve">is its standard </w:t>
+      </w:r>
+      <w:proofErr w:type="gramStart"/>
+      <w:r>
+        <w:t>deviation</w:t>
       </w:r>
       <w:r>
         <w:t>.</w:t>
       </w:r>
+      <w:proofErr w:type="gramEnd"/>
     </w:p>
     <w:p/>
     <w:p>
@@ -674,12 +706,27 @@
           <w:b w:val="0"/>
           <w:bCs w:val="0"/>
         </w:rPr>
-        <w:t>Apache MXNet</w:t>
-      </w:r>
-    </w:p>
-    <w:p>
-      <w:r>
-        <w:t>MXNet is a python framework that is installed:</w:t>
+        <w:t xml:space="preserve">Apache </w:t>
+      </w:r>
+      <w:proofErr w:type="spellStart"/>
+      <w:r>
+        <w:rPr>
+          <w:rStyle w:val="IntenseEmphasis"/>
+          <w:b w:val="0"/>
+          <w:bCs w:val="0"/>
+        </w:rPr>
+        <w:t>MXNet</w:t>
+      </w:r>
+      <w:proofErr w:type="spellEnd"/>
+    </w:p>
+    <w:p>
+      <w:proofErr w:type="spellStart"/>
+      <w:r>
+        <w:t>MXNet</w:t>
+      </w:r>
+      <w:proofErr w:type="spellEnd"/>
+      <w:r>
+        <w:t xml:space="preserve"> is a python framework that is installed:</w:t>
       </w:r>
     </w:p>
     <w:p/>
@@ -691,29 +738,52 @@
         <w:t>pip</w:t>
       </w:r>
       <w:r>
-        <w:t xml:space="preserve"> install mxnet --pre</w:t>
-      </w:r>
-    </w:p>
-    <w:p>
-      <w:pPr>
-        <w:pStyle w:val="Code"/>
-      </w:pPr>
-    </w:p>
-    <w:p>
-      <w:pPr>
-        <w:pStyle w:val="Code"/>
-      </w:pPr>
-      <w:r>
-        <w:t>sudo apt-get install graphviz</w:t>
-      </w:r>
-    </w:p>
-    <w:p>
-      <w:pPr>
-        <w:pStyle w:val="Code"/>
-      </w:pPr>
-      <w:r>
-        <w:t>pip install graphviz</w:t>
-      </w:r>
+        <w:t xml:space="preserve"> install </w:t>
+      </w:r>
+      <w:proofErr w:type="spellStart"/>
+      <w:r>
+        <w:t>mxnet</w:t>
+      </w:r>
+      <w:proofErr w:type="spellEnd"/>
+      <w:r>
+        <w:t xml:space="preserve"> --pre</w:t>
+      </w:r>
+    </w:p>
+    <w:p>
+      <w:pPr>
+        <w:pStyle w:val="Code"/>
+      </w:pPr>
+    </w:p>
+    <w:p>
+      <w:pPr>
+        <w:pStyle w:val="Code"/>
+      </w:pPr>
+      <w:proofErr w:type="spellStart"/>
+      <w:r>
+        <w:t>sudo</w:t>
+      </w:r>
+      <w:proofErr w:type="spellEnd"/>
+      <w:r>
+        <w:t xml:space="preserve"> apt-get install </w:t>
+      </w:r>
+      <w:proofErr w:type="spellStart"/>
+      <w:r>
+        <w:t>graphviz</w:t>
+      </w:r>
+      <w:proofErr w:type="spellEnd"/>
+    </w:p>
+    <w:p>
+      <w:pPr>
+        <w:pStyle w:val="Code"/>
+      </w:pPr>
+      <w:r>
+        <w:t xml:space="preserve">pip install </w:t>
+      </w:r>
+      <w:proofErr w:type="spellStart"/>
+      <w:r>
+        <w:t>graphviz</w:t>
+      </w:r>
+      <w:proofErr w:type="spellEnd"/>
     </w:p>
     <w:p/>
     <w:p>
@@ -739,15 +809,47 @@
         <w:pStyle w:val="Code"/>
       </w:pPr>
       <w:r>
-        <w:t>import mxnet as mx</w:t>
-      </w:r>
-    </w:p>
-    <w:p>
-      <w:pPr>
-        <w:pStyle w:val="Code"/>
-      </w:pPr>
-      <w:r>
-        <w:t>from mxnet import nd, autograd, gluon</w:t>
+        <w:t xml:space="preserve">import </w:t>
+      </w:r>
+      <w:proofErr w:type="spellStart"/>
+      <w:r>
+        <w:t>mxnet</w:t>
+      </w:r>
+      <w:proofErr w:type="spellEnd"/>
+      <w:r>
+        <w:t xml:space="preserve"> as mx</w:t>
+      </w:r>
+    </w:p>
+    <w:p>
+      <w:pPr>
+        <w:pStyle w:val="Code"/>
+      </w:pPr>
+      <w:r>
+        <w:t xml:space="preserve">from </w:t>
+      </w:r>
+      <w:proofErr w:type="spellStart"/>
+      <w:r>
+        <w:t>mxnet</w:t>
+      </w:r>
+      <w:proofErr w:type="spellEnd"/>
+      <w:r>
+        <w:t xml:space="preserve"> import </w:t>
+      </w:r>
+      <w:proofErr w:type="spellStart"/>
+      <w:r>
+        <w:t>nd</w:t>
+      </w:r>
+      <w:proofErr w:type="spellEnd"/>
+      <w:r>
+        <w:t xml:space="preserve">, </w:t>
+      </w:r>
+      <w:proofErr w:type="spellStart"/>
+      <w:r>
+        <w:t>autograd</w:t>
+      </w:r>
+      <w:proofErr w:type="spellEnd"/>
+      <w:r>
+        <w:t>, gluon</w:t>
       </w:r>
     </w:p>
     <w:p>
@@ -756,8 +858,23 @@
       </w:pPr>
       <w:r>
         <w:lastRenderedPageBreak/>
-        <w:t>import matplotlib.pyplot as plt</w:t>
-      </w:r>
+        <w:t xml:space="preserve">import </w:t>
+      </w:r>
+      <w:proofErr w:type="spellStart"/>
+      <w:proofErr w:type="gramStart"/>
+      <w:r>
+        <w:t>matplotlib.pyplot</w:t>
+      </w:r>
+      <w:proofErr w:type="spellEnd"/>
+      <w:proofErr w:type="gramEnd"/>
+      <w:r>
+        <w:t xml:space="preserve"> as </w:t>
+      </w:r>
+      <w:proofErr w:type="spellStart"/>
+      <w:r>
+        <w:t>plt</w:t>
+      </w:r>
+      <w:proofErr w:type="spellEnd"/>
     </w:p>
     <w:p>
       <w:pPr>
@@ -780,7 +897,25 @@
         <w:pStyle w:val="Code"/>
       </w:pPr>
       <w:r>
-        <w:t xml:space="preserve">    train_raw = f.read()</w:t>
+        <w:t xml:space="preserve">    </w:t>
+      </w:r>
+      <w:proofErr w:type="spellStart"/>
+      <w:r>
+        <w:t>train_raw</w:t>
+      </w:r>
+      <w:proofErr w:type="spellEnd"/>
+      <w:r>
+        <w:t xml:space="preserve"> = </w:t>
+      </w:r>
+      <w:proofErr w:type="spellStart"/>
+      <w:proofErr w:type="gramStart"/>
+      <w:r>
+        <w:t>f.read</w:t>
+      </w:r>
+      <w:proofErr w:type="spellEnd"/>
+      <w:proofErr w:type="gramEnd"/>
+      <w:r>
+        <w:t>()</w:t>
       </w:r>
     </w:p>
     <w:p>
@@ -804,28 +939,82 @@
         <w:pStyle w:val="Code"/>
       </w:pPr>
       <w:r>
-        <w:t xml:space="preserve">    test_raw = f.read()</w:t>
-      </w:r>
-    </w:p>
-    <w:p>
-      <w:pPr>
-        <w:pStyle w:val="Code"/>
-      </w:pPr>
-    </w:p>
-    <w:p>
-      <w:pPr>
-        <w:pStyle w:val="Code"/>
-      </w:pPr>
-      <w:r>
-        <w:t>data_ctx = mx.cpu()</w:t>
-      </w:r>
-    </w:p>
-    <w:p>
-      <w:pPr>
-        <w:pStyle w:val="Code"/>
-      </w:pPr>
-      <w:r>
-        <w:t>model_ctx = mx.cpu()</w:t>
+        <w:t xml:space="preserve">    </w:t>
+      </w:r>
+      <w:proofErr w:type="spellStart"/>
+      <w:r>
+        <w:t>test_raw</w:t>
+      </w:r>
+      <w:proofErr w:type="spellEnd"/>
+      <w:r>
+        <w:t xml:space="preserve"> = </w:t>
+      </w:r>
+      <w:proofErr w:type="spellStart"/>
+      <w:proofErr w:type="gramStart"/>
+      <w:r>
+        <w:t>f.read</w:t>
+      </w:r>
+      <w:proofErr w:type="spellEnd"/>
+      <w:proofErr w:type="gramEnd"/>
+      <w:r>
+        <w:t>()</w:t>
+      </w:r>
+    </w:p>
+    <w:p>
+      <w:pPr>
+        <w:pStyle w:val="Code"/>
+      </w:pPr>
+    </w:p>
+    <w:p>
+      <w:pPr>
+        <w:pStyle w:val="Code"/>
+      </w:pPr>
+      <w:proofErr w:type="spellStart"/>
+      <w:r>
+        <w:t>data_ctx</w:t>
+      </w:r>
+      <w:proofErr w:type="spellEnd"/>
+      <w:r>
+        <w:t xml:space="preserve"> = </w:t>
+      </w:r>
+      <w:proofErr w:type="spellStart"/>
+      <w:proofErr w:type="gramStart"/>
+      <w:r>
+        <w:t>mx.cpu</w:t>
+      </w:r>
+      <w:proofErr w:type="spellEnd"/>
+      <w:r>
+        <w:t>(</w:t>
+      </w:r>
+      <w:proofErr w:type="gramEnd"/>
+      <w:r>
+        <w:t>)</w:t>
+      </w:r>
+    </w:p>
+    <w:p>
+      <w:pPr>
+        <w:pStyle w:val="Code"/>
+      </w:pPr>
+      <w:proofErr w:type="spellStart"/>
+      <w:r>
+        <w:t>model_ctx</w:t>
+      </w:r>
+      <w:proofErr w:type="spellEnd"/>
+      <w:r>
+        <w:t xml:space="preserve"> = </w:t>
+      </w:r>
+      <w:proofErr w:type="spellStart"/>
+      <w:proofErr w:type="gramStart"/>
+      <w:r>
+        <w:t>mx.cpu</w:t>
+      </w:r>
+      <w:proofErr w:type="spellEnd"/>
+      <w:r>
+        <w:t>(</w:t>
+      </w:r>
+      <w:proofErr w:type="gramEnd"/>
+      <w:r>
+        <w:t>)</w:t>
       </w:r>
     </w:p>
     <w:p>
@@ -879,7 +1068,23 @@
         <w:pStyle w:val="Code"/>
       </w:pPr>
       <w:r>
-        <w:t>def process_data(raw_data):</w:t>
+        <w:t xml:space="preserve">def </w:t>
+      </w:r>
+      <w:proofErr w:type="spellStart"/>
+      <w:r>
+        <w:t>process_data</w:t>
+      </w:r>
+      <w:proofErr w:type="spellEnd"/>
+      <w:r>
+        <w:t>(</w:t>
+      </w:r>
+      <w:proofErr w:type="spellStart"/>
+      <w:r>
+        <w:t>raw_data</w:t>
+      </w:r>
+      <w:proofErr w:type="spellEnd"/>
+      <w:r>
+        <w:t>):</w:t>
       </w:r>
     </w:p>
     <w:p>
@@ -890,15 +1095,44 @@
         <w:t xml:space="preserve">    </w:t>
       </w:r>
       <w:r>
-        <w:t>lines = raw_data.splitlines()</w:t>
-      </w:r>
-    </w:p>
-    <w:p>
-      <w:pPr>
-        <w:pStyle w:val="Code"/>
-      </w:pPr>
-      <w:r>
-        <w:t xml:space="preserve">    num_examples = len(</w:t>
+        <w:t xml:space="preserve">lines = </w:t>
+      </w:r>
+      <w:proofErr w:type="spellStart"/>
+      <w:r>
+        <w:t>raw_</w:t>
+      </w:r>
+      <w:proofErr w:type="gramStart"/>
+      <w:r>
+        <w:t>data.splitlines</w:t>
+      </w:r>
+      <w:proofErr w:type="spellEnd"/>
+      <w:proofErr w:type="gramEnd"/>
+      <w:r>
+        <w:t>()</w:t>
+      </w:r>
+    </w:p>
+    <w:p>
+      <w:pPr>
+        <w:pStyle w:val="Code"/>
+      </w:pPr>
+      <w:r>
+        <w:t xml:space="preserve">    </w:t>
+      </w:r>
+      <w:proofErr w:type="spellStart"/>
+      <w:r>
+        <w:t>num_examples</w:t>
+      </w:r>
+      <w:proofErr w:type="spellEnd"/>
+      <w:r>
+        <w:t xml:space="preserve"> = </w:t>
+      </w:r>
+      <w:proofErr w:type="spellStart"/>
+      <w:r>
+        <w:t>len</w:t>
+      </w:r>
+      <w:proofErr w:type="spellEnd"/>
+      <w:r>
+        <w:t>(</w:t>
       </w:r>
       <w:r>
         <w:t>lines)</w:t>
@@ -909,23 +1143,107 @@
         <w:pStyle w:val="Code"/>
       </w:pPr>
       <w:r>
-        <w:t xml:space="preserve">    num_features = 63</w:t>
-      </w:r>
-    </w:p>
-    <w:p>
-      <w:pPr>
-        <w:pStyle w:val="Code"/>
-      </w:pPr>
-      <w:r>
-        <w:t xml:space="preserve">    X = nd.zeros((num_examples, num_features), ctx=data_ctx)</w:t>
-      </w:r>
-    </w:p>
-    <w:p>
-      <w:pPr>
-        <w:pStyle w:val="Code"/>
-      </w:pPr>
-      <w:r>
-        <w:t xml:space="preserve">    Y = nd.zeros((num_examples, 1), ctx=data_ctx)</w:t>
+        <w:t xml:space="preserve">    </w:t>
+      </w:r>
+      <w:proofErr w:type="spellStart"/>
+      <w:r>
+        <w:t>num_features</w:t>
+      </w:r>
+      <w:proofErr w:type="spellEnd"/>
+      <w:r>
+        <w:t xml:space="preserve"> = 63</w:t>
+      </w:r>
+    </w:p>
+    <w:p>
+      <w:pPr>
+        <w:pStyle w:val="Code"/>
+      </w:pPr>
+      <w:r>
+        <w:t xml:space="preserve">    X = </w:t>
+      </w:r>
+      <w:proofErr w:type="spellStart"/>
+      <w:proofErr w:type="gramStart"/>
+      <w:r>
+        <w:t>nd.zeros</w:t>
+      </w:r>
+      <w:proofErr w:type="spellEnd"/>
+      <w:proofErr w:type="gramEnd"/>
+      <w:r>
+        <w:t>((</w:t>
+      </w:r>
+      <w:proofErr w:type="spellStart"/>
+      <w:r>
+        <w:t>num_examples</w:t>
+      </w:r>
+      <w:proofErr w:type="spellEnd"/>
+      <w:r>
+        <w:t xml:space="preserve">, </w:t>
+      </w:r>
+      <w:proofErr w:type="spellStart"/>
+      <w:r>
+        <w:t>num_features</w:t>
+      </w:r>
+      <w:proofErr w:type="spellEnd"/>
+      <w:r>
+        <w:t xml:space="preserve">), </w:t>
+      </w:r>
+      <w:proofErr w:type="spellStart"/>
+      <w:r>
+        <w:t>ctx</w:t>
+      </w:r>
+      <w:proofErr w:type="spellEnd"/>
+      <w:r>
+        <w:t>=</w:t>
+      </w:r>
+      <w:proofErr w:type="spellStart"/>
+      <w:r>
+        <w:t>data_ctx</w:t>
+      </w:r>
+      <w:proofErr w:type="spellEnd"/>
+      <w:r>
+        <w:t>)</w:t>
+      </w:r>
+    </w:p>
+    <w:p>
+      <w:pPr>
+        <w:pStyle w:val="Code"/>
+      </w:pPr>
+      <w:r>
+        <w:t xml:space="preserve">    Y = </w:t>
+      </w:r>
+      <w:proofErr w:type="spellStart"/>
+      <w:proofErr w:type="gramStart"/>
+      <w:r>
+        <w:t>nd.zeros</w:t>
+      </w:r>
+      <w:proofErr w:type="spellEnd"/>
+      <w:proofErr w:type="gramEnd"/>
+      <w:r>
+        <w:t>((</w:t>
+      </w:r>
+      <w:proofErr w:type="spellStart"/>
+      <w:r>
+        <w:t>num_examples</w:t>
+      </w:r>
+      <w:proofErr w:type="spellEnd"/>
+      <w:r>
+        <w:t xml:space="preserve">, 1), </w:t>
+      </w:r>
+      <w:proofErr w:type="spellStart"/>
+      <w:r>
+        <w:t>ctx</w:t>
+      </w:r>
+      <w:proofErr w:type="spellEnd"/>
+      <w:r>
+        <w:t>=</w:t>
+      </w:r>
+      <w:proofErr w:type="spellStart"/>
+      <w:r>
+        <w:t>data_ctx</w:t>
+      </w:r>
+      <w:proofErr w:type="spellEnd"/>
+      <w:r>
+        <w:t>)</w:t>
       </w:r>
     </w:p>
     <w:p>
@@ -936,7 +1254,15 @@
         <w:t xml:space="preserve">   </w:t>
       </w:r>
       <w:r>
-        <w:t xml:space="preserve"> for i, line in enumerate(</w:t>
+        <w:t xml:space="preserve"> for </w:t>
+      </w:r>
+      <w:proofErr w:type="spellStart"/>
+      <w:r>
+        <w:t>i</w:t>
+      </w:r>
+      <w:proofErr w:type="spellEnd"/>
+      <w:r>
+        <w:t>, line in enumerate(</w:t>
       </w:r>
       <w:r>
         <w:t>lines):</w:t>
@@ -947,23 +1273,57 @@
         <w:pStyle w:val="Code"/>
       </w:pPr>
       <w:r>
-        <w:t xml:space="preserve">        tokens = line.split(',')</w:t>
-      </w:r>
-    </w:p>
-    <w:p>
-      <w:pPr>
-        <w:pStyle w:val="Code"/>
-      </w:pPr>
-      <w:r>
-        <w:t xml:space="preserve">        label = int(tokens[63])</w:t>
-      </w:r>
-    </w:p>
-    <w:p>
-      <w:pPr>
-        <w:pStyle w:val="Code"/>
-      </w:pPr>
-      <w:r>
-        <w:t xml:space="preserve">        Y[i] = label</w:t>
+        <w:t xml:space="preserve">        tokens = </w:t>
+      </w:r>
+      <w:proofErr w:type="spellStart"/>
+      <w:proofErr w:type="gramStart"/>
+      <w:r>
+        <w:t>line.split</w:t>
+      </w:r>
+      <w:proofErr w:type="spellEnd"/>
+      <w:proofErr w:type="gramEnd"/>
+      <w:r>
+        <w:t>(',')</w:t>
+      </w:r>
+    </w:p>
+    <w:p>
+      <w:pPr>
+        <w:pStyle w:val="Code"/>
+      </w:pPr>
+      <w:r>
+        <w:t xml:space="preserve">        label = </w:t>
+      </w:r>
+      <w:proofErr w:type="spellStart"/>
+      <w:r>
+        <w:t>int</w:t>
+      </w:r>
+      <w:proofErr w:type="spellEnd"/>
+      <w:r>
+        <w:t>(</w:t>
+      </w:r>
+      <w:proofErr w:type="gramStart"/>
+      <w:r>
+        <w:t>tokens[</w:t>
+      </w:r>
+      <w:proofErr w:type="gramEnd"/>
+      <w:r>
+        <w:t>63])</w:t>
+      </w:r>
+    </w:p>
+    <w:p>
+      <w:pPr>
+        <w:pStyle w:val="Code"/>
+      </w:pPr>
+      <w:r>
+        <w:t xml:space="preserve">        Y[</w:t>
+      </w:r>
+      <w:proofErr w:type="spellStart"/>
+      <w:r>
+        <w:t>i</w:t>
+      </w:r>
+      <w:proofErr w:type="spellEnd"/>
+      <w:r>
+        <w:t>] = label</w:t>
       </w:r>
     </w:p>
     <w:p>
@@ -979,15 +1339,36 @@
         <w:pStyle w:val="Code"/>
       </w:pPr>
       <w:r>
-        <w:t xml:space="preserve">        for token in tokens[0:63]:</w:t>
-      </w:r>
-    </w:p>
-    <w:p>
-      <w:pPr>
-        <w:pStyle w:val="Code"/>
-      </w:pPr>
-      <w:r>
-        <w:t xml:space="preserve">            X[i, index] = float(token)</w:t>
+        <w:t xml:space="preserve">        for token in </w:t>
+      </w:r>
+      <w:proofErr w:type="gramStart"/>
+      <w:r>
+        <w:t>tokens[</w:t>
+      </w:r>
+      <w:proofErr w:type="gramEnd"/>
+      <w:r>
+        <w:t>0:63]:</w:t>
+      </w:r>
+    </w:p>
+    <w:p>
+      <w:pPr>
+        <w:pStyle w:val="Code"/>
+      </w:pPr>
+      <w:r>
+        <w:t xml:space="preserve">            </w:t>
+      </w:r>
+      <w:proofErr w:type="gramStart"/>
+      <w:r>
+        <w:t>X[</w:t>
+      </w:r>
+      <w:proofErr w:type="spellStart"/>
+      <w:proofErr w:type="gramEnd"/>
+      <w:r>
+        <w:t>i</w:t>
+      </w:r>
+      <w:proofErr w:type="spellEnd"/>
+      <w:r>
+        <w:t>, index] = float(token)</w:t>
       </w:r>
     </w:p>
     <w:p>
@@ -1026,16 +1407,74 @@
       <w:pPr>
         <w:pStyle w:val="Code"/>
       </w:pPr>
-      <w:r>
-        <w:t>Xtrain, Ytrain = process_data(train_raw)</w:t>
-      </w:r>
-    </w:p>
-    <w:p>
-      <w:pPr>
-        <w:pStyle w:val="Code"/>
-      </w:pPr>
-      <w:r>
-        <w:t>Xtest, Ytest = process_data(test_raw)</w:t>
+      <w:proofErr w:type="spellStart"/>
+      <w:r>
+        <w:t>Xtrain</w:t>
+      </w:r>
+      <w:proofErr w:type="spellEnd"/>
+      <w:r>
+        <w:t xml:space="preserve">, </w:t>
+      </w:r>
+      <w:proofErr w:type="spellStart"/>
+      <w:r>
+        <w:t>Ytrain</w:t>
+      </w:r>
+      <w:proofErr w:type="spellEnd"/>
+      <w:r>
+        <w:t xml:space="preserve"> = </w:t>
+      </w:r>
+      <w:proofErr w:type="spellStart"/>
+      <w:r>
+        <w:t>process_data</w:t>
+      </w:r>
+      <w:proofErr w:type="spellEnd"/>
+      <w:r>
+        <w:t>(</w:t>
+      </w:r>
+      <w:proofErr w:type="spellStart"/>
+      <w:r>
+        <w:t>train_raw</w:t>
+      </w:r>
+      <w:proofErr w:type="spellEnd"/>
+      <w:r>
+        <w:t>)</w:t>
+      </w:r>
+    </w:p>
+    <w:p>
+      <w:pPr>
+        <w:pStyle w:val="Code"/>
+      </w:pPr>
+      <w:proofErr w:type="spellStart"/>
+      <w:r>
+        <w:t>Xtest</w:t>
+      </w:r>
+      <w:proofErr w:type="spellEnd"/>
+      <w:r>
+        <w:t xml:space="preserve">, </w:t>
+      </w:r>
+      <w:proofErr w:type="spellStart"/>
+      <w:r>
+        <w:t>Ytest</w:t>
+      </w:r>
+      <w:proofErr w:type="spellEnd"/>
+      <w:r>
+        <w:t xml:space="preserve"> = </w:t>
+      </w:r>
+      <w:proofErr w:type="spellStart"/>
+      <w:r>
+        <w:t>process_data</w:t>
+      </w:r>
+      <w:proofErr w:type="spellEnd"/>
+      <w:r>
+        <w:t>(</w:t>
+      </w:r>
+      <w:proofErr w:type="spellStart"/>
+      <w:r>
+        <w:t>test_raw</w:t>
+      </w:r>
+      <w:proofErr w:type="spellEnd"/>
+      <w:r>
+        <w:t>)</w:t>
       </w:r>
       <w:r>
         <w:t xml:space="preserve">   </w:t>
@@ -1050,58 +1489,187 @@
     <w:p/>
     <w:p>
       <w:r>
-        <w:t>We can now load this data from the vectors into MXNet using gluon</w:t>
-      </w:r>
-    </w:p>
-    <w:p/>
-    <w:p>
-      <w:pPr>
-        <w:pStyle w:val="Code"/>
-      </w:pPr>
-      <w:r>
-        <w:t>batch_size = 64</w:t>
-      </w:r>
-    </w:p>
-    <w:p>
-      <w:pPr>
-        <w:pStyle w:val="Code"/>
-      </w:pPr>
-    </w:p>
-    <w:p>
-      <w:pPr>
-        <w:pStyle w:val="Code"/>
-      </w:pPr>
-      <w:r>
-        <w:t>train_data = gluon.data.DataLoader(gluon.data.ArrayDataset(Xtrain, Ytrain),</w:t>
-      </w:r>
-    </w:p>
-    <w:p>
-      <w:pPr>
-        <w:pStyle w:val="Code"/>
-      </w:pPr>
-      <w:r>
-        <w:t xml:space="preserve">                                      batch_size=batch_size, shuffle=True)</w:t>
-      </w:r>
-    </w:p>
-    <w:p>
-      <w:pPr>
-        <w:pStyle w:val="Code"/>
-      </w:pPr>
-    </w:p>
-    <w:p>
-      <w:pPr>
-        <w:pStyle w:val="Code"/>
-      </w:pPr>
-      <w:r>
-        <w:t>test_data = gluon.data.DataLoader(gluon.data.ArrayDataset(Xtest, Ytest),</w:t>
-      </w:r>
-    </w:p>
-    <w:p>
-      <w:pPr>
-        <w:pStyle w:val="Code"/>
-      </w:pPr>
-      <w:r>
-        <w:t xml:space="preserve">                                      batch_size=batch_size, shuffle=True)</w:t>
+        <w:t xml:space="preserve">We can now load this data from the vectors into </w:t>
+      </w:r>
+      <w:proofErr w:type="spellStart"/>
+      <w:r>
+        <w:t>MXNet</w:t>
+      </w:r>
+      <w:proofErr w:type="spellEnd"/>
+      <w:r>
+        <w:t xml:space="preserve"> using gluon</w:t>
+      </w:r>
+    </w:p>
+    <w:p/>
+    <w:p>
+      <w:pPr>
+        <w:pStyle w:val="Code"/>
+      </w:pPr>
+      <w:proofErr w:type="spellStart"/>
+      <w:r>
+        <w:t>batch_size</w:t>
+      </w:r>
+      <w:proofErr w:type="spellEnd"/>
+      <w:r>
+        <w:t xml:space="preserve"> = 64</w:t>
+      </w:r>
+    </w:p>
+    <w:p>
+      <w:pPr>
+        <w:pStyle w:val="Code"/>
+      </w:pPr>
+    </w:p>
+    <w:p>
+      <w:pPr>
+        <w:pStyle w:val="Code"/>
+      </w:pPr>
+      <w:proofErr w:type="spellStart"/>
+      <w:r>
+        <w:t>train_data</w:t>
+      </w:r>
+      <w:proofErr w:type="spellEnd"/>
+      <w:r>
+        <w:t xml:space="preserve"> = </w:t>
+      </w:r>
+      <w:proofErr w:type="spellStart"/>
+      <w:r>
+        <w:t>gluon.</w:t>
+      </w:r>
+      <w:proofErr w:type="gramStart"/>
+      <w:r>
+        <w:t>data.DataLoader</w:t>
+      </w:r>
+      <w:proofErr w:type="spellEnd"/>
+      <w:proofErr w:type="gramEnd"/>
+      <w:r>
+        <w:t>(</w:t>
+      </w:r>
+      <w:proofErr w:type="spellStart"/>
+      <w:r>
+        <w:t>gluon.data.ArrayDataset</w:t>
+      </w:r>
+      <w:proofErr w:type="spellEnd"/>
+      <w:r>
+        <w:t>(</w:t>
+      </w:r>
+      <w:proofErr w:type="spellStart"/>
+      <w:r>
+        <w:t>Xtrain</w:t>
+      </w:r>
+      <w:proofErr w:type="spellEnd"/>
+      <w:r>
+        <w:t xml:space="preserve">, </w:t>
+      </w:r>
+      <w:proofErr w:type="spellStart"/>
+      <w:r>
+        <w:t>Ytrain</w:t>
+      </w:r>
+      <w:proofErr w:type="spellEnd"/>
+      <w:r>
+        <w:t>),</w:t>
+      </w:r>
+    </w:p>
+    <w:p>
+      <w:pPr>
+        <w:pStyle w:val="Code"/>
+      </w:pPr>
+      <w:r>
+        <w:t xml:space="preserve">                                      </w:t>
+      </w:r>
+      <w:proofErr w:type="spellStart"/>
+      <w:r>
+        <w:t>batch_size</w:t>
+      </w:r>
+      <w:proofErr w:type="spellEnd"/>
+      <w:r>
+        <w:t>=</w:t>
+      </w:r>
+      <w:proofErr w:type="spellStart"/>
+      <w:r>
+        <w:t>batch_size</w:t>
+      </w:r>
+      <w:proofErr w:type="spellEnd"/>
+      <w:r>
+        <w:t>, shuffle=True)</w:t>
+      </w:r>
+    </w:p>
+    <w:p>
+      <w:pPr>
+        <w:pStyle w:val="Code"/>
+      </w:pPr>
+    </w:p>
+    <w:p>
+      <w:pPr>
+        <w:pStyle w:val="Code"/>
+      </w:pPr>
+      <w:proofErr w:type="spellStart"/>
+      <w:r>
+        <w:t>test_data</w:t>
+      </w:r>
+      <w:proofErr w:type="spellEnd"/>
+      <w:r>
+        <w:t xml:space="preserve"> = </w:t>
+      </w:r>
+      <w:proofErr w:type="spellStart"/>
+      <w:r>
+        <w:t>gluon.</w:t>
+      </w:r>
+      <w:proofErr w:type="gramStart"/>
+      <w:r>
+        <w:t>data.DataLoader</w:t>
+      </w:r>
+      <w:proofErr w:type="spellEnd"/>
+      <w:proofErr w:type="gramEnd"/>
+      <w:r>
+        <w:t>(</w:t>
+      </w:r>
+      <w:proofErr w:type="spellStart"/>
+      <w:r>
+        <w:t>gluon.data.ArrayDataset</w:t>
+      </w:r>
+      <w:proofErr w:type="spellEnd"/>
+      <w:r>
+        <w:t>(</w:t>
+      </w:r>
+      <w:proofErr w:type="spellStart"/>
+      <w:r>
+        <w:t>Xtest</w:t>
+      </w:r>
+      <w:proofErr w:type="spellEnd"/>
+      <w:r>
+        <w:t xml:space="preserve">, </w:t>
+      </w:r>
+      <w:proofErr w:type="spellStart"/>
+      <w:r>
+        <w:t>Ytest</w:t>
+      </w:r>
+      <w:proofErr w:type="spellEnd"/>
+      <w:r>
+        <w:t>),</w:t>
+      </w:r>
+    </w:p>
+    <w:p>
+      <w:pPr>
+        <w:pStyle w:val="Code"/>
+      </w:pPr>
+      <w:r>
+        <w:t xml:space="preserve">                                      </w:t>
+      </w:r>
+      <w:proofErr w:type="spellStart"/>
+      <w:r>
+        <w:t>batch_size</w:t>
+      </w:r>
+      <w:proofErr w:type="spellEnd"/>
+      <w:r>
+        <w:t>=</w:t>
+      </w:r>
+      <w:proofErr w:type="spellStart"/>
+      <w:r>
+        <w:t>batch_size</w:t>
+      </w:r>
+      <w:proofErr w:type="spellEnd"/>
+      <w:r>
+        <w:t>, shuffle=True)</w:t>
       </w:r>
     </w:p>
     <w:p/>
@@ -1119,21 +1687,68 @@
         <w:pStyle w:val="Code"/>
       </w:pPr>
       <w:r>
-        <w:t>net = gluon.nn.Dense(1)</w:t>
-      </w:r>
-    </w:p>
-    <w:p>
-      <w:pPr>
-        <w:pStyle w:val="Code"/>
-      </w:pPr>
-      <w:r>
-        <w:t>net.collect_params().initialize(mx.init.Normal(sigma=</w:t>
+        <w:t xml:space="preserve">net = </w:t>
+      </w:r>
+      <w:proofErr w:type="spellStart"/>
+      <w:r>
+        <w:t>gluon.</w:t>
+      </w:r>
+      <w:proofErr w:type="gramStart"/>
+      <w:r>
+        <w:t>nn.Dense</w:t>
+      </w:r>
+      <w:proofErr w:type="spellEnd"/>
+      <w:proofErr w:type="gramEnd"/>
+      <w:r>
+        <w:t>(1)</w:t>
+      </w:r>
+    </w:p>
+    <w:p>
+      <w:pPr>
+        <w:pStyle w:val="Code"/>
+      </w:pPr>
+      <w:proofErr w:type="spellStart"/>
+      <w:proofErr w:type="gramStart"/>
+      <w:r>
+        <w:t>net.collect</w:t>
+      </w:r>
+      <w:proofErr w:type="gramEnd"/>
+      <w:r>
+        <w:t>_params</w:t>
+      </w:r>
+      <w:proofErr w:type="spellEnd"/>
+      <w:r>
+        <w:t>().initialize(</w:t>
+      </w:r>
+      <w:proofErr w:type="spellStart"/>
+      <w:r>
+        <w:t>mx.init.Normal</w:t>
+      </w:r>
+      <w:proofErr w:type="spellEnd"/>
+      <w:r>
+        <w:t>(sigma=</w:t>
       </w:r>
       <w:r>
         <w:t>0.001</w:t>
       </w:r>
       <w:r>
-        <w:t>), ctx=model_ctx)</w:t>
+        <w:t xml:space="preserve">), </w:t>
+      </w:r>
+      <w:proofErr w:type="spellStart"/>
+      <w:r>
+        <w:t>ctx</w:t>
+      </w:r>
+      <w:proofErr w:type="spellEnd"/>
+      <w:r>
+        <w:t>=</w:t>
+      </w:r>
+      <w:proofErr w:type="spellStart"/>
+      <w:r>
+        <w:t>model_ctx</w:t>
+      </w:r>
+      <w:proofErr w:type="spellEnd"/>
+      <w:r>
+        <w:t>)</w:t>
       </w:r>
     </w:p>
     <w:p/>
@@ -1149,14 +1764,56 @@
         <w:pStyle w:val="Code"/>
       </w:pPr>
       <w:r>
-        <w:t>trainer = gluon.Trainer(net.collect_params(), 'sgd', {'learning_rate': 0.01})</w:t>
-      </w:r>
-    </w:p>
-    <w:p/>
-    <w:p/>
-    <w:p>
-      <w:r>
-        <w:t>The sgd refers to Stochastic Gradient Descent – the mechanism by which the training is varied to optimise the fit of the model. This requires a way of measuring the “loss” at each step that is defined as:</w:t>
+        <w:t xml:space="preserve">trainer = </w:t>
+      </w:r>
+      <w:proofErr w:type="spellStart"/>
+      <w:proofErr w:type="gramStart"/>
+      <w:r>
+        <w:t>gluon.Trainer</w:t>
+      </w:r>
+      <w:proofErr w:type="spellEnd"/>
+      <w:proofErr w:type="gramEnd"/>
+      <w:r>
+        <w:t>(</w:t>
+      </w:r>
+      <w:proofErr w:type="spellStart"/>
+      <w:r>
+        <w:t>net.collect_params</w:t>
+      </w:r>
+      <w:proofErr w:type="spellEnd"/>
+      <w:r>
+        <w:t>(), '</w:t>
+      </w:r>
+      <w:proofErr w:type="spellStart"/>
+      <w:r>
+        <w:t>sgd</w:t>
+      </w:r>
+      <w:proofErr w:type="spellEnd"/>
+      <w:r>
+        <w:t>', {'</w:t>
+      </w:r>
+      <w:proofErr w:type="spellStart"/>
+      <w:r>
+        <w:t>learning_rate</w:t>
+      </w:r>
+      <w:proofErr w:type="spellEnd"/>
+      <w:r>
+        <w:t>': 0.01})</w:t>
+      </w:r>
+    </w:p>
+    <w:p/>
+    <w:p/>
+    <w:p>
+      <w:r>
+        <w:t xml:space="preserve">The </w:t>
+      </w:r>
+      <w:proofErr w:type="spellStart"/>
+      <w:r>
+        <w:t>sgd</w:t>
+      </w:r>
+      <w:proofErr w:type="spellEnd"/>
+      <w:r>
+        <w:t xml:space="preserve"> refers to Stochastic Gradient Descent – the mechanism by which the training is varied to optimise the fit of the model. This requires a way of measuring the “loss” at each step that is defined as:</w:t>
       </w:r>
     </w:p>
     <w:p/>
@@ -1173,41 +1830,97 @@
         <w:pStyle w:val="Code"/>
       </w:pPr>
       <w:r>
-        <w:t xml:space="preserve">    return 1. / (1. + nd.exp(-z))</w:t>
-      </w:r>
-    </w:p>
-    <w:p>
-      <w:pPr>
-        <w:pStyle w:val="Code"/>
-      </w:pPr>
-    </w:p>
-    <w:p>
-      <w:pPr>
-        <w:pStyle w:val="Code"/>
-      </w:pPr>
-    </w:p>
-    <w:p>
-      <w:pPr>
-        <w:pStyle w:val="Code"/>
-      </w:pPr>
-      <w:r>
-        <w:t>def log_loss(output, y):</w:t>
-      </w:r>
-    </w:p>
-    <w:p>
-      <w:pPr>
-        <w:pStyle w:val="Code"/>
-      </w:pPr>
-      <w:r>
-        <w:t xml:space="preserve">    yhat = logistic(output)</w:t>
-      </w:r>
-    </w:p>
-    <w:p>
-      <w:pPr>
-        <w:pStyle w:val="Code"/>
-      </w:pPr>
-      <w:r>
-        <w:t xml:space="preserve">    return  - nd.nansum(  y * nd.log(yhat) + (1-y) * nd.log(1-yhat))</w:t>
+        <w:t xml:space="preserve">    return 1. / (1. + </w:t>
+      </w:r>
+      <w:proofErr w:type="spellStart"/>
+      <w:r>
+        <w:t>nd.exp</w:t>
+      </w:r>
+      <w:proofErr w:type="spellEnd"/>
+      <w:r>
+        <w:t>(-z))</w:t>
+      </w:r>
+    </w:p>
+    <w:p>
+      <w:pPr>
+        <w:pStyle w:val="Code"/>
+      </w:pPr>
+    </w:p>
+    <w:p>
+      <w:pPr>
+        <w:pStyle w:val="Code"/>
+      </w:pPr>
+    </w:p>
+    <w:p>
+      <w:pPr>
+        <w:pStyle w:val="Code"/>
+      </w:pPr>
+      <w:r>
+        <w:t xml:space="preserve">def </w:t>
+      </w:r>
+      <w:proofErr w:type="spellStart"/>
+      <w:r>
+        <w:t>log_</w:t>
+      </w:r>
+      <w:proofErr w:type="gramStart"/>
+      <w:r>
+        <w:t>loss</w:t>
+      </w:r>
+      <w:proofErr w:type="spellEnd"/>
+      <w:r>
+        <w:t>(</w:t>
+      </w:r>
+      <w:proofErr w:type="gramEnd"/>
+      <w:r>
+        <w:t>output, y):</w:t>
+      </w:r>
+    </w:p>
+    <w:p>
+      <w:pPr>
+        <w:pStyle w:val="Code"/>
+      </w:pPr>
+      <w:r>
+        <w:t xml:space="preserve">    </w:t>
+      </w:r>
+      <w:proofErr w:type="spellStart"/>
+      <w:r>
+        <w:t>yhat</w:t>
+      </w:r>
+      <w:proofErr w:type="spellEnd"/>
+      <w:r>
+        <w:t xml:space="preserve"> = logistic(output)</w:t>
+      </w:r>
+    </w:p>
+    <w:p>
+      <w:pPr>
+        <w:pStyle w:val="Code"/>
+      </w:pPr>
+      <w:r>
+        <w:t xml:space="preserve">    </w:t>
+      </w:r>
+      <w:proofErr w:type="gramStart"/>
+      <w:r>
+        <w:t>return  -</w:t>
+      </w:r>
+      <w:proofErr w:type="gramEnd"/>
+      <w:r>
+        <w:t xml:space="preserve"> </w:t>
+      </w:r>
+      <w:proofErr w:type="spellStart"/>
+      <w:r>
+        <w:t>nd.nansum</w:t>
+      </w:r>
+      <w:proofErr w:type="spellEnd"/>
+      <w:r>
+        <w:t>(  y * nd.log(</w:t>
+      </w:r>
+      <w:proofErr w:type="spellStart"/>
+      <w:r>
+        <w:t>yhat</w:t>
+      </w:r>
+      <w:proofErr w:type="spellEnd"/>
+      <w:r>
+        <w:t>) + (1-y) * nd.log(1-yhat))</w:t>
       </w:r>
     </w:p>
     <w:p/>
@@ -1230,16 +1943,44 @@
       <w:pPr>
         <w:pStyle w:val="Code"/>
       </w:pPr>
-      <w:r>
-        <w:t>loss_sequence = []</w:t>
-      </w:r>
-    </w:p>
-    <w:p>
-      <w:pPr>
-        <w:pStyle w:val="Code"/>
-      </w:pPr>
-      <w:r>
-        <w:t>num_examples = len(Xtrain)</w:t>
+      <w:proofErr w:type="spellStart"/>
+      <w:r>
+        <w:t>loss_sequence</w:t>
+      </w:r>
+      <w:proofErr w:type="spellEnd"/>
+      <w:r>
+        <w:t xml:space="preserve"> = []</w:t>
+      </w:r>
+    </w:p>
+    <w:p>
+      <w:pPr>
+        <w:pStyle w:val="Code"/>
+      </w:pPr>
+      <w:proofErr w:type="spellStart"/>
+      <w:r>
+        <w:t>num_examples</w:t>
+      </w:r>
+      <w:proofErr w:type="spellEnd"/>
+      <w:r>
+        <w:t xml:space="preserve"> = </w:t>
+      </w:r>
+      <w:proofErr w:type="spellStart"/>
+      <w:proofErr w:type="gramStart"/>
+      <w:r>
+        <w:t>len</w:t>
+      </w:r>
+      <w:proofErr w:type="spellEnd"/>
+      <w:r>
+        <w:t>(</w:t>
+      </w:r>
+      <w:proofErr w:type="spellStart"/>
+      <w:proofErr w:type="gramEnd"/>
+      <w:r>
+        <w:t>Xtrain</w:t>
+      </w:r>
+      <w:proofErr w:type="spellEnd"/>
+      <w:r>
+        <w:t>)</w:t>
       </w:r>
     </w:p>
     <w:p>
@@ -1260,39 +2001,105 @@
         <w:pStyle w:val="Code"/>
       </w:pPr>
       <w:r>
-        <w:t xml:space="preserve">    cumulative_loss = 0</w:t>
-      </w:r>
-    </w:p>
-    <w:p>
-      <w:pPr>
-        <w:pStyle w:val="Code"/>
-      </w:pPr>
-      <w:r>
-        <w:t xml:space="preserve">    for i, (data, label) in enumerate(train_data):</w:t>
-      </w:r>
-    </w:p>
-    <w:p>
-      <w:pPr>
-        <w:pStyle w:val="Code"/>
-      </w:pPr>
-      <w:r>
-        <w:t xml:space="preserve">        data = data.as_in_context(model_ctx)</w:t>
-      </w:r>
-    </w:p>
-    <w:p>
-      <w:pPr>
-        <w:pStyle w:val="Code"/>
-      </w:pPr>
-      <w:r>
-        <w:t xml:space="preserve">        label = label.as_in_context(model_ctx)</w:t>
-      </w:r>
-    </w:p>
-    <w:p>
-      <w:pPr>
-        <w:pStyle w:val="Code"/>
-      </w:pPr>
-      <w:r>
-        <w:t xml:space="preserve">        with autograd.record():</w:t>
+        <w:t xml:space="preserve">    </w:t>
+      </w:r>
+      <w:proofErr w:type="spellStart"/>
+      <w:r>
+        <w:t>cumulative_loss</w:t>
+      </w:r>
+      <w:proofErr w:type="spellEnd"/>
+      <w:r>
+        <w:t xml:space="preserve"> = 0</w:t>
+      </w:r>
+    </w:p>
+    <w:p>
+      <w:pPr>
+        <w:pStyle w:val="Code"/>
+      </w:pPr>
+      <w:r>
+        <w:t xml:space="preserve">    for </w:t>
+      </w:r>
+      <w:proofErr w:type="spellStart"/>
+      <w:r>
+        <w:t>i</w:t>
+      </w:r>
+      <w:proofErr w:type="spellEnd"/>
+      <w:r>
+        <w:t>, (data, label) in enumerate(</w:t>
+      </w:r>
+      <w:proofErr w:type="spellStart"/>
+      <w:r>
+        <w:t>train_data</w:t>
+      </w:r>
+      <w:proofErr w:type="spellEnd"/>
+      <w:r>
+        <w:t>):</w:t>
+      </w:r>
+    </w:p>
+    <w:p>
+      <w:pPr>
+        <w:pStyle w:val="Code"/>
+      </w:pPr>
+      <w:r>
+        <w:t xml:space="preserve">        data = </w:t>
+      </w:r>
+      <w:proofErr w:type="spellStart"/>
+      <w:r>
+        <w:t>data.as_in_context</w:t>
+      </w:r>
+      <w:proofErr w:type="spellEnd"/>
+      <w:r>
+        <w:t>(</w:t>
+      </w:r>
+      <w:proofErr w:type="spellStart"/>
+      <w:r>
+        <w:t>model_ctx</w:t>
+      </w:r>
+      <w:proofErr w:type="spellEnd"/>
+      <w:r>
+        <w:t>)</w:t>
+      </w:r>
+    </w:p>
+    <w:p>
+      <w:pPr>
+        <w:pStyle w:val="Code"/>
+      </w:pPr>
+      <w:r>
+        <w:t xml:space="preserve">        label = </w:t>
+      </w:r>
+      <w:proofErr w:type="spellStart"/>
+      <w:r>
+        <w:t>label.as_in_context</w:t>
+      </w:r>
+      <w:proofErr w:type="spellEnd"/>
+      <w:r>
+        <w:t>(</w:t>
+      </w:r>
+      <w:proofErr w:type="spellStart"/>
+      <w:r>
+        <w:t>model_ctx</w:t>
+      </w:r>
+      <w:proofErr w:type="spellEnd"/>
+      <w:r>
+        <w:t>)</w:t>
+      </w:r>
+    </w:p>
+    <w:p>
+      <w:pPr>
+        <w:pStyle w:val="Code"/>
+      </w:pPr>
+      <w:r>
+        <w:t xml:space="preserve">        with </w:t>
+      </w:r>
+      <w:proofErr w:type="spellStart"/>
+      <w:proofErr w:type="gramStart"/>
+      <w:r>
+        <w:t>autograd.record</w:t>
+      </w:r>
+      <w:proofErr w:type="spellEnd"/>
+      <w:proofErr w:type="gramEnd"/>
+      <w:r>
+        <w:t>():</w:t>
       </w:r>
     </w:p>
     <w:p>
@@ -1308,47 +2115,157 @@
         <w:pStyle w:val="Code"/>
       </w:pPr>
       <w:r>
-        <w:t xml:space="preserve">            loss = log_loss(output, label)</w:t>
-      </w:r>
-    </w:p>
-    <w:p>
-      <w:pPr>
-        <w:pStyle w:val="Code"/>
-      </w:pPr>
-      <w:r>
-        <w:t xml:space="preserve">        loss.backward()</w:t>
-      </w:r>
-    </w:p>
-    <w:p>
-      <w:pPr>
-        <w:pStyle w:val="Code"/>
-      </w:pPr>
-      <w:r>
-        <w:t xml:space="preserve">        trainer.step(batch_size)</w:t>
-      </w:r>
-    </w:p>
-    <w:p>
-      <w:pPr>
-        <w:pStyle w:val="Code"/>
-      </w:pPr>
-      <w:r>
-        <w:t xml:space="preserve">        cumulative_loss += nd.sum(loss).asscalar()</w:t>
-      </w:r>
-    </w:p>
-    <w:p>
-      <w:pPr>
-        <w:pStyle w:val="Code"/>
-      </w:pPr>
-      <w:r>
-        <w:t xml:space="preserve">    print("Epoch %s, loss: %s" % (e, cumulative_loss ))</w:t>
-      </w:r>
-    </w:p>
-    <w:p>
-      <w:pPr>
-        <w:pStyle w:val="Code"/>
-      </w:pPr>
-      <w:r>
-        <w:t xml:space="preserve">    loss_sequence.append(cumulative_loss)</w:t>
+        <w:t xml:space="preserve">            loss = </w:t>
+      </w:r>
+      <w:proofErr w:type="spellStart"/>
+      <w:r>
+        <w:t>log_</w:t>
+      </w:r>
+      <w:proofErr w:type="gramStart"/>
+      <w:r>
+        <w:t>loss</w:t>
+      </w:r>
+      <w:proofErr w:type="spellEnd"/>
+      <w:r>
+        <w:t>(</w:t>
+      </w:r>
+      <w:proofErr w:type="gramEnd"/>
+      <w:r>
+        <w:t>output, label)</w:t>
+      </w:r>
+    </w:p>
+    <w:p>
+      <w:pPr>
+        <w:pStyle w:val="Code"/>
+      </w:pPr>
+      <w:r>
+        <w:t xml:space="preserve">        </w:t>
+      </w:r>
+      <w:proofErr w:type="spellStart"/>
+      <w:proofErr w:type="gramStart"/>
+      <w:r>
+        <w:t>loss.backward</w:t>
+      </w:r>
+      <w:proofErr w:type="spellEnd"/>
+      <w:proofErr w:type="gramEnd"/>
+      <w:r>
+        <w:t>()</w:t>
+      </w:r>
+    </w:p>
+    <w:p>
+      <w:pPr>
+        <w:pStyle w:val="Code"/>
+      </w:pPr>
+      <w:r>
+        <w:t xml:space="preserve">        </w:t>
+      </w:r>
+      <w:proofErr w:type="spellStart"/>
+      <w:proofErr w:type="gramStart"/>
+      <w:r>
+        <w:t>trainer.step</w:t>
+      </w:r>
+      <w:proofErr w:type="spellEnd"/>
+      <w:proofErr w:type="gramEnd"/>
+      <w:r>
+        <w:t>(</w:t>
+      </w:r>
+      <w:proofErr w:type="spellStart"/>
+      <w:r>
+        <w:t>batch_size</w:t>
+      </w:r>
+      <w:proofErr w:type="spellEnd"/>
+      <w:r>
+        <w:t>)</w:t>
+      </w:r>
+    </w:p>
+    <w:p>
+      <w:pPr>
+        <w:pStyle w:val="Code"/>
+      </w:pPr>
+      <w:r>
+        <w:t xml:space="preserve">        </w:t>
+      </w:r>
+      <w:proofErr w:type="spellStart"/>
+      <w:r>
+        <w:t>cumulative_loss</w:t>
+      </w:r>
+      <w:proofErr w:type="spellEnd"/>
+      <w:r>
+        <w:t xml:space="preserve"> += </w:t>
+      </w:r>
+      <w:proofErr w:type="spellStart"/>
+      <w:r>
+        <w:t>nd.sum</w:t>
+      </w:r>
+      <w:proofErr w:type="spellEnd"/>
+      <w:r>
+        <w:t>(loss</w:t>
+      </w:r>
+      <w:proofErr w:type="gramStart"/>
+      <w:r>
+        <w:t>).</w:t>
+      </w:r>
+      <w:proofErr w:type="spellStart"/>
+      <w:r>
+        <w:t>asscalar</w:t>
+      </w:r>
+      <w:proofErr w:type="spellEnd"/>
+      <w:proofErr w:type="gramEnd"/>
+      <w:r>
+        <w:t>()</w:t>
+      </w:r>
+    </w:p>
+    <w:p>
+      <w:pPr>
+        <w:pStyle w:val="Code"/>
+      </w:pPr>
+      <w:r>
+        <w:t xml:space="preserve">    </w:t>
+      </w:r>
+      <w:proofErr w:type="gramStart"/>
+      <w:r>
+        <w:t>print(</w:t>
+      </w:r>
+      <w:proofErr w:type="gramEnd"/>
+      <w:r>
+        <w:t xml:space="preserve">"Epoch %s, loss: %s" % (e, </w:t>
+      </w:r>
+      <w:proofErr w:type="spellStart"/>
+      <w:r>
+        <w:t>cumulative_loss</w:t>
+      </w:r>
+      <w:proofErr w:type="spellEnd"/>
+      <w:r>
+        <w:t xml:space="preserve"> ))</w:t>
+      </w:r>
+    </w:p>
+    <w:p>
+      <w:pPr>
+        <w:pStyle w:val="Code"/>
+      </w:pPr>
+      <w:r>
+        <w:t xml:space="preserve">    </w:t>
+      </w:r>
+      <w:proofErr w:type="spellStart"/>
+      <w:r>
+        <w:t>loss_</w:t>
+      </w:r>
+      <w:proofErr w:type="gramStart"/>
+      <w:r>
+        <w:t>sequence.append</w:t>
+      </w:r>
+      <w:proofErr w:type="spellEnd"/>
+      <w:proofErr w:type="gramEnd"/>
+      <w:r>
+        <w:t>(</w:t>
+      </w:r>
+      <w:proofErr w:type="spellStart"/>
+      <w:r>
+        <w:t>cumulative_loss</w:t>
+      </w:r>
+      <w:proofErr w:type="spellEnd"/>
+      <w:r>
+        <w:t>)</w:t>
       </w:r>
     </w:p>
     <w:p/>
@@ -1362,16 +2279,54 @@
       <w:pPr>
         <w:pStyle w:val="Code"/>
       </w:pPr>
-      <w:r>
-        <w:t>plt.figure(num=None,figsize=(8, 6))</w:t>
-      </w:r>
-    </w:p>
-    <w:p>
-      <w:pPr>
-        <w:pStyle w:val="Code"/>
-      </w:pPr>
-      <w:r>
-        <w:t>plt.plot(loss_sequence)</w:t>
+      <w:proofErr w:type="spellStart"/>
+      <w:proofErr w:type="gramStart"/>
+      <w:r>
+        <w:t>plt.figure</w:t>
+      </w:r>
+      <w:proofErr w:type="spellEnd"/>
+      <w:proofErr w:type="gramEnd"/>
+      <w:r>
+        <w:t>(</w:t>
+      </w:r>
+      <w:proofErr w:type="spellStart"/>
+      <w:r>
+        <w:t>num</w:t>
+      </w:r>
+      <w:proofErr w:type="spellEnd"/>
+      <w:r>
+        <w:t>=</w:t>
+      </w:r>
+      <w:proofErr w:type="spellStart"/>
+      <w:r>
+        <w:t>None,figsize</w:t>
+      </w:r>
+      <w:proofErr w:type="spellEnd"/>
+      <w:r>
+        <w:t>=(8, 6))</w:t>
+      </w:r>
+    </w:p>
+    <w:p>
+      <w:pPr>
+        <w:pStyle w:val="Code"/>
+      </w:pPr>
+      <w:proofErr w:type="spellStart"/>
+      <w:proofErr w:type="gramStart"/>
+      <w:r>
+        <w:t>plt.plot</w:t>
+      </w:r>
+      <w:proofErr w:type="spellEnd"/>
+      <w:proofErr w:type="gramEnd"/>
+      <w:r>
+        <w:t>(</w:t>
+      </w:r>
+      <w:proofErr w:type="spellStart"/>
+      <w:r>
+        <w:t>loss_sequence</w:t>
+      </w:r>
+      <w:proofErr w:type="spellEnd"/>
+      <w:r>
+        <w:t>)</w:t>
       </w:r>
     </w:p>
     <w:p>
@@ -1391,66 +2346,163 @@
       <w:pPr>
         <w:pStyle w:val="Code"/>
       </w:pPr>
-      <w:r>
-        <w:t>plt.grid(True, which="both")</w:t>
-      </w:r>
-    </w:p>
-    <w:p>
-      <w:pPr>
-        <w:pStyle w:val="Code"/>
-      </w:pPr>
-      <w:r>
-        <w:t>plt.xlabel('epoch',fontsize=14)</w:t>
-      </w:r>
-    </w:p>
-    <w:p>
-      <w:pPr>
-        <w:pStyle w:val="Code"/>
-      </w:pPr>
-      <w:r>
-        <w:t>plt.ylabel('average loss',fontsize=14)</w:t>
-      </w:r>
-    </w:p>
-    <w:p>
-      <w:pPr>
-        <w:pStyle w:val="Code"/>
-      </w:pPr>
-    </w:p>
-    <w:p>
-      <w:pPr>
-        <w:pStyle w:val="Code"/>
-      </w:pPr>
-    </w:p>
-    <w:p>
-      <w:pPr>
-        <w:pStyle w:val="Code"/>
-      </w:pPr>
-      <w:r>
-        <w:t>num_correct = 0.0</w:t>
-      </w:r>
-    </w:p>
-    <w:p>
-      <w:pPr>
-        <w:pStyle w:val="Code"/>
-      </w:pPr>
-      <w:r>
-        <w:t>num_total = len(Xtest)</w:t>
-      </w:r>
-    </w:p>
-    <w:p>
-      <w:pPr>
-        <w:pStyle w:val="Code"/>
-      </w:pPr>
-      <w:r>
-        <w:t>for i, (data, label) in enumerate(test_data):</w:t>
-      </w:r>
-    </w:p>
-    <w:p>
-      <w:pPr>
-        <w:pStyle w:val="Code"/>
-      </w:pPr>
-      <w:r>
-        <w:t xml:space="preserve">    data = data.as_in_context(model_ctx)</w:t>
+      <w:proofErr w:type="spellStart"/>
+      <w:proofErr w:type="gramStart"/>
+      <w:r>
+        <w:t>plt.grid</w:t>
+      </w:r>
+      <w:proofErr w:type="spellEnd"/>
+      <w:proofErr w:type="gramEnd"/>
+      <w:r>
+        <w:t>(True, which="both")</w:t>
+      </w:r>
+    </w:p>
+    <w:p>
+      <w:pPr>
+        <w:pStyle w:val="Code"/>
+      </w:pPr>
+      <w:proofErr w:type="spellStart"/>
+      <w:proofErr w:type="gramStart"/>
+      <w:r>
+        <w:t>plt.xlabel</w:t>
+      </w:r>
+      <w:proofErr w:type="spellEnd"/>
+      <w:proofErr w:type="gramEnd"/>
+      <w:r>
+        <w:t>('epoch',</w:t>
+      </w:r>
+      <w:proofErr w:type="spellStart"/>
+      <w:r>
+        <w:t>fontsize</w:t>
+      </w:r>
+      <w:proofErr w:type="spellEnd"/>
+      <w:r>
+        <w:t>=14)</w:t>
+      </w:r>
+    </w:p>
+    <w:p>
+      <w:pPr>
+        <w:pStyle w:val="Code"/>
+      </w:pPr>
+      <w:proofErr w:type="spellStart"/>
+      <w:proofErr w:type="gramStart"/>
+      <w:r>
+        <w:t>plt.ylabel</w:t>
+      </w:r>
+      <w:proofErr w:type="spellEnd"/>
+      <w:proofErr w:type="gramEnd"/>
+      <w:r>
+        <w:t>('average loss',</w:t>
+      </w:r>
+      <w:proofErr w:type="spellStart"/>
+      <w:r>
+        <w:t>fontsize</w:t>
+      </w:r>
+      <w:proofErr w:type="spellEnd"/>
+      <w:r>
+        <w:t>=14)</w:t>
+      </w:r>
+    </w:p>
+    <w:p>
+      <w:pPr>
+        <w:pStyle w:val="Code"/>
+      </w:pPr>
+    </w:p>
+    <w:p>
+      <w:pPr>
+        <w:pStyle w:val="Code"/>
+      </w:pPr>
+    </w:p>
+    <w:p>
+      <w:pPr>
+        <w:pStyle w:val="Code"/>
+      </w:pPr>
+      <w:proofErr w:type="spellStart"/>
+      <w:r>
+        <w:t>num_correct</w:t>
+      </w:r>
+      <w:proofErr w:type="spellEnd"/>
+      <w:r>
+        <w:t xml:space="preserve"> = 0.0</w:t>
+      </w:r>
+    </w:p>
+    <w:p>
+      <w:pPr>
+        <w:pStyle w:val="Code"/>
+      </w:pPr>
+      <w:proofErr w:type="spellStart"/>
+      <w:r>
+        <w:t>num_total</w:t>
+      </w:r>
+      <w:proofErr w:type="spellEnd"/>
+      <w:r>
+        <w:t xml:space="preserve"> = </w:t>
+      </w:r>
+      <w:proofErr w:type="spellStart"/>
+      <w:proofErr w:type="gramStart"/>
+      <w:r>
+        <w:t>len</w:t>
+      </w:r>
+      <w:proofErr w:type="spellEnd"/>
+      <w:r>
+        <w:t>(</w:t>
+      </w:r>
+      <w:proofErr w:type="spellStart"/>
+      <w:proofErr w:type="gramEnd"/>
+      <w:r>
+        <w:t>Xtest</w:t>
+      </w:r>
+      <w:proofErr w:type="spellEnd"/>
+      <w:r>
+        <w:t>)</w:t>
+      </w:r>
+    </w:p>
+    <w:p>
+      <w:pPr>
+        <w:pStyle w:val="Code"/>
+      </w:pPr>
+      <w:r>
+        <w:t xml:space="preserve">for </w:t>
+      </w:r>
+      <w:proofErr w:type="spellStart"/>
+      <w:r>
+        <w:t>i</w:t>
+      </w:r>
+      <w:proofErr w:type="spellEnd"/>
+      <w:r>
+        <w:t>, (data, label) in enumerate(</w:t>
+      </w:r>
+      <w:proofErr w:type="spellStart"/>
+      <w:r>
+        <w:t>test_data</w:t>
+      </w:r>
+      <w:proofErr w:type="spellEnd"/>
+      <w:r>
+        <w:t>):</w:t>
+      </w:r>
+    </w:p>
+    <w:p>
+      <w:pPr>
+        <w:pStyle w:val="Code"/>
+      </w:pPr>
+      <w:r>
+        <w:t xml:space="preserve">    data = </w:t>
+      </w:r>
+      <w:proofErr w:type="spellStart"/>
+      <w:r>
+        <w:t>data.as_in_context</w:t>
+      </w:r>
+      <w:proofErr w:type="spellEnd"/>
+      <w:r>
+        <w:t>(</w:t>
+      </w:r>
+      <w:proofErr w:type="spellStart"/>
+      <w:r>
+        <w:t>model_ctx</w:t>
+      </w:r>
+      <w:proofErr w:type="spellEnd"/>
+      <w:r>
+        <w:t>)</w:t>
       </w:r>
     </w:p>
     <w:p>
@@ -1459,7 +2511,23 @@
       </w:pPr>
       <w:r>
         <w:lastRenderedPageBreak/>
-        <w:t xml:space="preserve">    label = label.as_in_context(model_ctx)</w:t>
+        <w:t xml:space="preserve">    label = </w:t>
+      </w:r>
+      <w:proofErr w:type="spellStart"/>
+      <w:r>
+        <w:t>label.as_in_context</w:t>
+      </w:r>
+      <w:proofErr w:type="spellEnd"/>
+      <w:r>
+        <w:t>(</w:t>
+      </w:r>
+      <w:proofErr w:type="spellStart"/>
+      <w:r>
+        <w:t>model_ctx</w:t>
+      </w:r>
+      <w:proofErr w:type="spellEnd"/>
+      <w:r>
+        <w:t>)</w:t>
       </w:r>
     </w:p>
     <w:p>
@@ -1475,36 +2543,111 @@
         <w:pStyle w:val="Code"/>
       </w:pPr>
       <w:r>
-        <w:t xml:space="preserve">    prediction = (nd.sign(output) + 1) / 2</w:t>
-      </w:r>
-    </w:p>
-    <w:p>
-      <w:pPr>
-        <w:pStyle w:val="Code"/>
-      </w:pPr>
-      <w:r>
-        <w:t xml:space="preserve">    num_correct += nd.sum(prediction == label)</w:t>
-      </w:r>
-    </w:p>
-    <w:p>
-      <w:pPr>
-        <w:pStyle w:val="Code"/>
-      </w:pPr>
-      <w:r>
-        <w:t>print("Accuracy: %0.3f (%s/%s)" % (num_correct.asscalar()/num_total, num_correct.asscalar(), num_total))</w:t>
-      </w:r>
-    </w:p>
-    <w:p>
-      <w:pPr>
-        <w:pStyle w:val="Code"/>
-      </w:pPr>
-    </w:p>
-    <w:p>
-      <w:pPr>
-        <w:pStyle w:val="Code"/>
-      </w:pPr>
-      <w:r>
-        <w:t>plt.show()</w:t>
+        <w:t xml:space="preserve">    prediction = (</w:t>
+      </w:r>
+      <w:proofErr w:type="spellStart"/>
+      <w:proofErr w:type="gramStart"/>
+      <w:r>
+        <w:t>nd.sign</w:t>
+      </w:r>
+      <w:proofErr w:type="spellEnd"/>
+      <w:proofErr w:type="gramEnd"/>
+      <w:r>
+        <w:t>(output) + 1) / 2</w:t>
+      </w:r>
+    </w:p>
+    <w:p>
+      <w:pPr>
+        <w:pStyle w:val="Code"/>
+      </w:pPr>
+      <w:r>
+        <w:t xml:space="preserve">    </w:t>
+      </w:r>
+      <w:proofErr w:type="spellStart"/>
+      <w:r>
+        <w:t>num_correct</w:t>
+      </w:r>
+      <w:proofErr w:type="spellEnd"/>
+      <w:r>
+        <w:t xml:space="preserve"> += </w:t>
+      </w:r>
+      <w:proofErr w:type="spellStart"/>
+      <w:proofErr w:type="gramStart"/>
+      <w:r>
+        <w:t>nd.sum</w:t>
+      </w:r>
+      <w:proofErr w:type="spellEnd"/>
+      <w:r>
+        <w:t>(</w:t>
+      </w:r>
+      <w:proofErr w:type="gramEnd"/>
+      <w:r>
+        <w:t>prediction == label)</w:t>
+      </w:r>
+    </w:p>
+    <w:p>
+      <w:pPr>
+        <w:pStyle w:val="Code"/>
+      </w:pPr>
+      <w:proofErr w:type="gramStart"/>
+      <w:r>
+        <w:t>print(</w:t>
+      </w:r>
+      <w:proofErr w:type="gramEnd"/>
+      <w:r>
+        <w:t>"Accuracy: %0.3f (%s/%s)" % (</w:t>
+      </w:r>
+      <w:proofErr w:type="spellStart"/>
+      <w:r>
+        <w:t>num_correct.asscalar</w:t>
+      </w:r>
+      <w:proofErr w:type="spellEnd"/>
+      <w:r>
+        <w:t>()/</w:t>
+      </w:r>
+      <w:proofErr w:type="spellStart"/>
+      <w:r>
+        <w:t>num_total</w:t>
+      </w:r>
+      <w:proofErr w:type="spellEnd"/>
+      <w:r>
+        <w:t xml:space="preserve">, </w:t>
+      </w:r>
+      <w:proofErr w:type="spellStart"/>
+      <w:r>
+        <w:t>num_correct.asscalar</w:t>
+      </w:r>
+      <w:proofErr w:type="spellEnd"/>
+      <w:r>
+        <w:t xml:space="preserve">(), </w:t>
+      </w:r>
+      <w:proofErr w:type="spellStart"/>
+      <w:r>
+        <w:t>num_total</w:t>
+      </w:r>
+      <w:proofErr w:type="spellEnd"/>
+      <w:r>
+        <w:t>))</w:t>
+      </w:r>
+    </w:p>
+    <w:p>
+      <w:pPr>
+        <w:pStyle w:val="Code"/>
+      </w:pPr>
+    </w:p>
+    <w:p>
+      <w:pPr>
+        <w:pStyle w:val="Code"/>
+      </w:pPr>
+      <w:proofErr w:type="spellStart"/>
+      <w:proofErr w:type="gramStart"/>
+      <w:r>
+        <w:t>plt.show</w:t>
+      </w:r>
+      <w:proofErr w:type="spellEnd"/>
+      <w:proofErr w:type="gramEnd"/>
+      <w:r>
+        <w:t>()</w:t>
       </w:r>
     </w:p>
     <w:p>
@@ -1538,7 +2681,25 @@
         <w:pStyle w:val="Code"/>
       </w:pPr>
       <w:r>
-        <w:t xml:space="preserve">Total True = nd.sum(Ytest == </w:t>
+        <w:t xml:space="preserve">Total True = </w:t>
+      </w:r>
+      <w:proofErr w:type="spellStart"/>
+      <w:proofErr w:type="gramStart"/>
+      <w:r>
+        <w:t>nd.sum</w:t>
+      </w:r>
+      <w:proofErr w:type="spellEnd"/>
+      <w:r>
+        <w:t>(</w:t>
+      </w:r>
+      <w:proofErr w:type="spellStart"/>
+      <w:proofErr w:type="gramEnd"/>
+      <w:r>
+        <w:t>Ytest</w:t>
+      </w:r>
+      <w:proofErr w:type="spellEnd"/>
+      <w:r>
+        <w:t xml:space="preserve"> == </w:t>
       </w:r>
       <w:r>
         <w:rPr>
@@ -1555,7 +2716,25 @@
         <w:pStyle w:val="Code"/>
       </w:pPr>
       <w:r>
-        <w:t xml:space="preserve">Total False = nd.sum(Ytest == </w:t>
+        <w:t xml:space="preserve">Total False = </w:t>
+      </w:r>
+      <w:proofErr w:type="spellStart"/>
+      <w:proofErr w:type="gramStart"/>
+      <w:r>
+        <w:t>nd.sum</w:t>
+      </w:r>
+      <w:proofErr w:type="spellEnd"/>
+      <w:r>
+        <w:t>(</w:t>
+      </w:r>
+      <w:proofErr w:type="spellStart"/>
+      <w:proofErr w:type="gramEnd"/>
+      <w:r>
+        <w:t>Ytest</w:t>
+      </w:r>
+      <w:proofErr w:type="spellEnd"/>
+      <w:r>
+        <w:t xml:space="preserve"> == </w:t>
       </w:r>
       <w:r>
         <w:rPr>
@@ -1578,8 +2757,13 @@
       <w:pPr>
         <w:pStyle w:val="Code"/>
       </w:pPr>
-      <w:r>
-        <w:t>true_positives = 0.0</w:t>
+      <w:proofErr w:type="spellStart"/>
+      <w:r>
+        <w:t>true_positives</w:t>
+      </w:r>
+      <w:proofErr w:type="spellEnd"/>
+      <w:r>
+        <w:t xml:space="preserve"> = 0.0</w:t>
       </w:r>
     </w:p>
     <w:p>
@@ -1588,35 +2772,118 @@
       </w:pPr>
       <w:r>
         <w:br/>
-        <w:t>npLabel = label.asnumpy()</w:t>
+      </w:r>
+      <w:proofErr w:type="spellStart"/>
+      <w:r>
+        <w:t>npLabel</w:t>
+      </w:r>
+      <w:proofErr w:type="spellEnd"/>
+      <w:r>
+        <w:t xml:space="preserve"> = </w:t>
+      </w:r>
+      <w:proofErr w:type="spellStart"/>
+      <w:proofErr w:type="gramStart"/>
+      <w:r>
+        <w:t>label.asnumpy</w:t>
+      </w:r>
+      <w:proofErr w:type="spellEnd"/>
+      <w:proofErr w:type="gramEnd"/>
+      <w:r>
+        <w:t>()</w:t>
       </w:r>
       <w:r>
         <w:br/>
-        <w:t>npLabel[npLabel == 0] = -1</w:t>
+      </w:r>
+      <w:proofErr w:type="spellStart"/>
+      <w:r>
+        <w:t>npLabel</w:t>
+      </w:r>
+      <w:proofErr w:type="spellEnd"/>
+      <w:r>
+        <w:t>[</w:t>
+      </w:r>
+      <w:proofErr w:type="spellStart"/>
+      <w:r>
+        <w:t>npLabel</w:t>
+      </w:r>
+      <w:proofErr w:type="spellEnd"/>
+      <w:r>
+        <w:t xml:space="preserve"> == 0] = -1</w:t>
       </w:r>
       <w:r>
         <w:br/>
-        <w:t>modLabel = nd.array(npLabel)</w:t>
+      </w:r>
+      <w:proofErr w:type="spellStart"/>
+      <w:r>
+        <w:t>modLabel</w:t>
+      </w:r>
+      <w:proofErr w:type="spellEnd"/>
+      <w:r>
+        <w:t xml:space="preserve"> = </w:t>
+      </w:r>
+      <w:proofErr w:type="spellStart"/>
+      <w:r>
+        <w:t>nd.array</w:t>
+      </w:r>
+      <w:proofErr w:type="spellEnd"/>
+      <w:r>
+        <w:t>(</w:t>
+      </w:r>
+      <w:proofErr w:type="spellStart"/>
+      <w:r>
+        <w:t>npLabel</w:t>
+      </w:r>
+      <w:proofErr w:type="spellEnd"/>
+      <w:r>
+        <w:t>)</w:t>
       </w:r>
       <w:r>
         <w:br/>
       </w:r>
       <w:r>
         <w:br/>
-        <w:t>true_positives += nd.sum(prediction == modLabel)</w:t>
-      </w:r>
-    </w:p>
-    <w:p>
-      <w:pPr>
-        <w:pStyle w:val="Code"/>
-      </w:pPr>
-    </w:p>
-    <w:p>
-      <w:pPr>
-        <w:pStyle w:val="Code"/>
-      </w:pPr>
-      <w:r>
-        <w:t>true_negatives = 0.0</w:t>
+      </w:r>
+      <w:proofErr w:type="spellStart"/>
+      <w:r>
+        <w:t>true_positives</w:t>
+      </w:r>
+      <w:proofErr w:type="spellEnd"/>
+      <w:r>
+        <w:t xml:space="preserve"> += </w:t>
+      </w:r>
+      <w:proofErr w:type="spellStart"/>
+      <w:r>
+        <w:t>nd.sum</w:t>
+      </w:r>
+      <w:proofErr w:type="spellEnd"/>
+      <w:r>
+        <w:t xml:space="preserve">(prediction == </w:t>
+      </w:r>
+      <w:proofErr w:type="spellStart"/>
+      <w:r>
+        <w:t>modLabel</w:t>
+      </w:r>
+      <w:proofErr w:type="spellEnd"/>
+      <w:r>
+        <w:t>)</w:t>
+      </w:r>
+    </w:p>
+    <w:p>
+      <w:pPr>
+        <w:pStyle w:val="Code"/>
+      </w:pPr>
+    </w:p>
+    <w:p>
+      <w:pPr>
+        <w:pStyle w:val="Code"/>
+      </w:pPr>
+      <w:proofErr w:type="spellStart"/>
+      <w:r>
+        <w:t>true_negatives</w:t>
+      </w:r>
+      <w:proofErr w:type="spellEnd"/>
+      <w:r>
+        <w:t xml:space="preserve"> = 0.0</w:t>
       </w:r>
     </w:p>
     <w:p>
@@ -1625,22 +2892,100 @@
       </w:pPr>
       <w:r>
         <w:br/>
-        <w:t>npLabel = label.asnumpy()</w:t>
+      </w:r>
+      <w:proofErr w:type="spellStart"/>
+      <w:r>
+        <w:t>npLabel</w:t>
+      </w:r>
+      <w:proofErr w:type="spellEnd"/>
+      <w:r>
+        <w:t xml:space="preserve"> = </w:t>
+      </w:r>
+      <w:proofErr w:type="spellStart"/>
+      <w:proofErr w:type="gramStart"/>
+      <w:r>
+        <w:t>label.asnumpy</w:t>
+      </w:r>
+      <w:proofErr w:type="spellEnd"/>
+      <w:proofErr w:type="gramEnd"/>
+      <w:r>
+        <w:t>()</w:t>
       </w:r>
       <w:r>
         <w:br/>
-        <w:t>npLabel[npLabel == 1] = -1</w:t>
+      </w:r>
+      <w:proofErr w:type="spellStart"/>
+      <w:r>
+        <w:t>npLabel</w:t>
+      </w:r>
+      <w:proofErr w:type="spellEnd"/>
+      <w:r>
+        <w:t>[</w:t>
+      </w:r>
+      <w:proofErr w:type="spellStart"/>
+      <w:r>
+        <w:t>npLabel</w:t>
+      </w:r>
+      <w:proofErr w:type="spellEnd"/>
+      <w:r>
+        <w:t xml:space="preserve"> == 1] = -1</w:t>
       </w:r>
       <w:r>
         <w:br/>
-        <w:t>modLabel = nd.array(npLabel)</w:t>
+      </w:r>
+      <w:proofErr w:type="spellStart"/>
+      <w:r>
+        <w:t>modLabel</w:t>
+      </w:r>
+      <w:proofErr w:type="spellEnd"/>
+      <w:r>
+        <w:t xml:space="preserve"> = </w:t>
+      </w:r>
+      <w:proofErr w:type="spellStart"/>
+      <w:r>
+        <w:t>nd.array</w:t>
+      </w:r>
+      <w:proofErr w:type="spellEnd"/>
+      <w:r>
+        <w:t>(</w:t>
+      </w:r>
+      <w:proofErr w:type="spellStart"/>
+      <w:r>
+        <w:t>npLabel</w:t>
+      </w:r>
+      <w:proofErr w:type="spellEnd"/>
+      <w:r>
+        <w:t>)</w:t>
       </w:r>
       <w:r>
         <w:br/>
       </w:r>
       <w:r>
         <w:br/>
-        <w:t>true_negatives += nd.sum(prediction == modLabel)</w:t>
+      </w:r>
+      <w:proofErr w:type="spellStart"/>
+      <w:r>
+        <w:t>true_negatives</w:t>
+      </w:r>
+      <w:proofErr w:type="spellEnd"/>
+      <w:r>
+        <w:t xml:space="preserve"> += </w:t>
+      </w:r>
+      <w:proofErr w:type="spellStart"/>
+      <w:r>
+        <w:t>nd.sum</w:t>
+      </w:r>
+      <w:proofErr w:type="spellEnd"/>
+      <w:r>
+        <w:t xml:space="preserve">(prediction == </w:t>
+      </w:r>
+      <w:proofErr w:type="spellStart"/>
+      <w:r>
+        <w:t>modLabel</w:t>
+      </w:r>
+      <w:proofErr w:type="spellEnd"/>
+      <w:r>
+        <w:t>)</w:t>
       </w:r>
     </w:p>
     <w:p/>
@@ -1656,7 +3001,7 @@
         <w:pStyle w:val="Heading2"/>
       </w:pPr>
       <w:r>
-        <w:t>Submission and Quiz</w:t>
+        <w:t>Submission</w:t>
       </w:r>
     </w:p>
     <w:p/>
@@ -1670,108 +3015,9 @@
       <w:r>
         <w:t>]</w:t>
       </w:r>
-      <w:r>
-        <w:t>– respond to the quiz</w:t>
-      </w:r>
-    </w:p>
-    <w:p/>
-    <w:p>
-      <w:pPr>
-        <w:pStyle w:val="Heading2"/>
-      </w:pPr>
-      <w:r>
-        <w:t>Respond to the Quiz</w:t>
-      </w:r>
-    </w:p>
-    <w:p/>
-    <w:p>
-      <w:r>
-        <w:t xml:space="preserve">[1] </w:t>
-      </w:r>
-      <w:r>
-        <w:t>Precision measures</w:t>
-      </w:r>
-    </w:p>
-    <w:p/>
-    <w:p>
-      <w:r>
-        <w:t xml:space="preserve">[A] </w:t>
-      </w:r>
-      <w:r>
-        <w:t xml:space="preserve">The </w:t>
-      </w:r>
-      <w:r>
-        <w:t>proportion of true negatives over predicted negatives</w:t>
-      </w:r>
-    </w:p>
-    <w:p>
-      <w:r>
-        <w:t xml:space="preserve">[B] </w:t>
-      </w:r>
-      <w:r>
-        <w:t>The proportion of false negatives over predicted negatives</w:t>
-      </w:r>
-    </w:p>
-    <w:p>
-      <w:r>
-        <w:t xml:space="preserve">[C] </w:t>
-      </w:r>
-      <w:r>
-        <w:t>The proportion of true positives over predicted positives</w:t>
-      </w:r>
-    </w:p>
-    <w:p>
-      <w:r>
-        <w:lastRenderedPageBreak/>
-        <w:t xml:space="preserve">[D] </w:t>
-      </w:r>
-      <w:r>
-        <w:t>The proportion of predicted positives over true positives</w:t>
-      </w:r>
-    </w:p>
-    <w:p/>
-    <w:p>
-      <w:r>
-        <w:t>[2] Considering the definition of a loss function, which of the following is true</w:t>
-      </w:r>
-      <w:r>
-        <w:t>:</w:t>
-      </w:r>
-      <w:r>
-        <w:t xml:space="preserve"> </w:t>
-      </w:r>
-    </w:p>
-    <w:p/>
-    <w:p>
-      <w:r>
-        <w:t>[A]</w:t>
-      </w:r>
-      <w:r>
-        <w:t xml:space="preserve"> </w:t>
-      </w:r>
-      <w:r>
-        <w:t>The amount of accuracy that is lost each time data is put through a neural network</w:t>
-      </w:r>
-    </w:p>
-    <w:p>
-      <w:r>
-        <w:t xml:space="preserve">[B] </w:t>
-      </w:r>
-      <w:r>
-        <w:t>Part of an optimization process that minimises the difference between a predicted output and an actual output</w:t>
-      </w:r>
-    </w:p>
-    <w:p>
-      <w:r>
-        <w:t>[C] Needs to be maximised to increase the accuracy of the predicted output</w:t>
-      </w:r>
-    </w:p>
-    <w:p>
-      <w:r>
-        <w:t>[D] Not needed in binary classification algorithms</w:t>
-      </w:r>
-    </w:p>
-    <w:p/>
+      <w:bookmarkStart w:id="0" w:name="_GoBack"/>
+      <w:bookmarkEnd w:id="0"/>
+    </w:p>
     <w:p/>
     <w:p/>
     <w:p>

</xml_diff>